<commit_message>
nutrition tracking sequence diagram completed
</commit_message>
<xml_diff>
--- a/documents/117_2407087_LujaRatnaManandhar_Proposal.docx
+++ b/documents/117_2407087_LujaRatnaManandhar_Proposal.docx
@@ -221,12 +221,21 @@
           <w:szCs w:val="48"/>
         </w:rPr>
       </w:pPr>
+      <w:proofErr w:type="spellStart"/>
       <w:r>
         <w:rPr>
           <w:sz w:val="48"/>
           <w:szCs w:val="48"/>
         </w:rPr>
-        <w:t>NutriLift: A Fitness and Nutrition Tracking Mobile Application with Community and Gamification Features</w:t>
+        <w:t>NutriLift</w:t>
+      </w:r>
+      <w:proofErr w:type="spellEnd"/>
+      <w:r>
+        <w:rPr>
+          <w:sz w:val="48"/>
+          <w:szCs w:val="48"/>
+        </w:rPr>
+        <w:t>: A Fitness and Nutrition Tracking Mobile Application with Community and Gamification Features</w:t>
       </w:r>
     </w:p>
     <w:p>
@@ -2550,6 +2559,7 @@
         <w:spacing w:line="360" w:lineRule="auto"/>
         <w:jc w:val="both"/>
       </w:pPr>
+      <w:proofErr w:type="spellStart"/>
       <w:r>
         <w:rPr>
           <w:b/>
@@ -2557,6 +2567,7 @@
         </w:rPr>
         <w:t>NutriLift</w:t>
       </w:r>
+      <w:proofErr w:type="spellEnd"/>
       <w:r>
         <w:rPr>
           <w:b/>
@@ -2613,7 +2624,15 @@
         <w:jc w:val="both"/>
       </w:pPr>
       <w:r>
-        <w:t>3. Can a community-driven fitness app designed for affordability and simplicity reduce the abandonment rates observed in existing premium fitness and nutrition apps?</w:t>
+        <w:t xml:space="preserve">3. Can a community-driven fitness app </w:t>
+      </w:r>
+      <w:proofErr w:type="gramStart"/>
+      <w:r>
+        <w:t>designed</w:t>
+      </w:r>
+      <w:proofErr w:type="gramEnd"/>
+      <w:r>
+        <w:t xml:space="preserve"> for affordability and simplicity reduce the abandonment rates observed in existing premium fitness and nutrition apps?</w:t>
       </w:r>
     </w:p>
     <w:p>
@@ -2688,7 +2707,23 @@
         <w:jc w:val="both"/>
       </w:pPr>
       <w:r>
-        <w:t>- Design the layout and user interface for NutriLift using a user-centred design approach.</w:t>
+        <w:t xml:space="preserve">- Design the layout and user interface for </w:t>
+      </w:r>
+      <w:proofErr w:type="spellStart"/>
+      <w:r>
+        <w:t>NutriLift</w:t>
+      </w:r>
+      <w:proofErr w:type="spellEnd"/>
+      <w:r>
+        <w:t xml:space="preserve"> using a user-</w:t>
+      </w:r>
+      <w:proofErr w:type="spellStart"/>
+      <w:r>
+        <w:t>centred</w:t>
+      </w:r>
+      <w:proofErr w:type="spellEnd"/>
+      <w:r>
+        <w:t xml:space="preserve"> design approach.</w:t>
       </w:r>
     </w:p>
     <w:p>
@@ -2851,7 +2886,15 @@
         <w:jc w:val="both"/>
       </w:pPr>
       <w:r>
-        <w:t>In today’s world, more people are becoming aware of the need to stay healthy, but many struggle with keeping up a balanced lifestyle. Mobile apps have become a common way to track food, workouts, and daily activity. However, most of the popular apps either focus on only one area, such as calories or workouts, or they make important features premium and difficult to access. This proposal presents NutriLift, a fitness and nutrition app that aims to combine healthy living tools with challenges and a community to keep people motivated.</w:t>
+        <w:t xml:space="preserve">In today’s world, more people are becoming aware of the need to stay healthy, but many struggle with keeping up a balanced lifestyle. Mobile apps have become a common way to track food, workouts, and daily activity. However, most of the popular apps either focus on only one area, such as calories or workouts, or they make important features premium and difficult to access. This proposal presents </w:t>
+      </w:r>
+      <w:proofErr w:type="spellStart"/>
+      <w:r>
+        <w:t>NutriLift</w:t>
+      </w:r>
+      <w:proofErr w:type="spellEnd"/>
+      <w:r>
+        <w:t>, a fitness and nutrition app that aims to combine healthy living tools with challenges and a community to keep people motivated.</w:t>
       </w:r>
     </w:p>
     <w:p>
@@ -2916,30 +2959,7 @@
         </w:sdtContent>
       </w:sdt>
       <w:r>
-        <w:t xml:space="preserve"> </w:t>
-      </w:r>
-      <w:r>
-        <w:t xml:space="preserve">approximately </w:t>
-      </w:r>
-      <w:r>
-        <w:rPr>
-          <w:b/>
-          <w:bCs/>
-        </w:rPr>
-        <w:t>31% of adults worldwide</w:t>
-      </w:r>
-      <w:r>
-        <w:t xml:space="preserve"> did not meet the recommended levels of physical activity in 2022, which significantly increases the risk of obesity and non-communicable diseases. Similarly, the </w:t>
-      </w:r>
-      <w:r>
-        <w:rPr>
-          <w:i/>
-          <w:iCs/>
-        </w:rPr>
-        <w:t>Health &amp; Fitness App Report 2024</w:t>
-      </w:r>
-      <w:r>
-        <w:t xml:space="preserve"> by </w:t>
+        <w:t xml:space="preserve"> approximately 31% of adults worldwide did not meet the recommended levels of physical activity in 2022, which significantly increases the risk of obesity and non-communicable diseases. Similarly, the Health &amp; Fitness App Report 2024 by </w:t>
       </w:r>
       <w:sdt>
         <w:sdtPr>
@@ -2968,37 +2988,7 @@
         </w:sdtContent>
       </w:sdt>
       <w:r>
-        <w:t xml:space="preserve">highlights that user retention in fitness apps declines sharply, dropping from </w:t>
-      </w:r>
-      <w:r>
-        <w:rPr>
-          <w:b/>
-          <w:bCs/>
-        </w:rPr>
-        <w:t>37% on day 1</w:t>
-      </w:r>
-      <w:r>
-        <w:t xml:space="preserve"> to </w:t>
-      </w:r>
-      <w:r>
-        <w:rPr>
-          <w:b/>
-          <w:bCs/>
-        </w:rPr>
-        <w:t>9% by day 28</w:t>
-      </w:r>
-      <w:r>
-        <w:t xml:space="preserve">, and as low as </w:t>
-      </w:r>
-      <w:r>
-        <w:rPr>
-          <w:b/>
-          <w:bCs/>
-        </w:rPr>
-        <w:t>3% by day 30</w:t>
-      </w:r>
-      <w:r>
-        <w:t xml:space="preserve"> </w:t>
+        <w:t xml:space="preserve">highlights that user retention in fitness apps declines sharply, dropping from 37% on day 1 to 9% by day 28, and as low as 3% by day 30 </w:t>
       </w:r>
       <w:sdt>
         <w:sdtPr>
@@ -3027,10 +3017,7 @@
         </w:sdtContent>
       </w:sdt>
       <w:r>
-        <w:t xml:space="preserve">. </w:t>
-      </w:r>
-      <w:r>
-        <w:t>This indicates a critical challenge in sustaining long-term user engagement.</w:t>
+        <w:t>. This indicates a critical challenge in sustaining long-term user engagement.</w:t>
       </w:r>
     </w:p>
     <w:p>
@@ -3039,37 +3026,7 @@
         <w:jc w:val="both"/>
       </w:pPr>
       <w:r>
-        <w:t xml:space="preserve">In the Nepalese context, a study conducted in Kathmandu revealed that </w:t>
-      </w:r>
-      <w:r>
-        <w:rPr>
-          <w:b/>
-          <w:bCs/>
-        </w:rPr>
-        <w:t>61.1% of urban youth had low physical activity levels</w:t>
-      </w:r>
-      <w:r>
-        <w:t xml:space="preserve">, </w:t>
-      </w:r>
-      <w:r>
-        <w:rPr>
-          <w:b/>
-          <w:bCs/>
-        </w:rPr>
-        <w:t>75.4% consumed inadequate fruits and vegetables</w:t>
-      </w:r>
-      <w:r>
-        <w:t xml:space="preserve">, and </w:t>
-      </w:r>
-      <w:r>
-        <w:rPr>
-          <w:b/>
-          <w:bCs/>
-        </w:rPr>
-        <w:t>41.3% were overweight or obese</w:t>
-      </w:r>
-      <w:r>
-        <w:t xml:space="preserve"> </w:t>
+        <w:t xml:space="preserve">In the Nepalese context, a study conducted in Kathmandu revealed that 61.1% of urban youth had low physical activity levels, 75.4% consumed inadequate fruits and vegetables, and 41.3% were overweight or obese </w:t>
       </w:r>
       <w:sdt>
         <w:sdtPr>
@@ -3098,11 +3055,14 @@
         </w:sdtContent>
       </w:sdt>
       <w:r>
-        <w:t xml:space="preserve">. These findings underscore a major urban health </w:t>
+        <w:t>. These findings underscore a major urban health</w:t>
+      </w:r>
+      <w:r>
+        <w:t xml:space="preserve"> concern, </w:t>
       </w:r>
       <w:r>
         <w:lastRenderedPageBreak/>
-        <w:t>concern, emphasizing the urgent need for an engaging, sustainable lifestyle-tracking solution that keeps users motivated while promoting healthier habits.</w:t>
+        <w:t>emphasizing the urgent need for an engaging, sustainable lifestyle-tracking solution that keeps users motivated while promoting healthier habits.</w:t>
       </w:r>
     </w:p>
     <w:p>
@@ -3128,8 +3088,13 @@
         <w:spacing w:line="360" w:lineRule="auto"/>
         <w:jc w:val="both"/>
       </w:pPr>
-      <w:r>
-        <w:t>NutriLift will directly address these problems. It will combine nutrition and fitness tracking in one place so users do not need multiple apps. Challenges and gamification will add fun and help users stay consistent. A community feed will allow people to share their progress, motivate each other, and join group challenges. The app will be designed to be clean and simple, following HCI principles so that even first-time users can use it without confusion. Core features will be free, making it attractive for students who cannot afford paid apps.</w:t>
+      <w:proofErr w:type="spellStart"/>
+      <w:r>
+        <w:t>NutriLift</w:t>
+      </w:r>
+      <w:proofErr w:type="spellEnd"/>
+      <w:r>
+        <w:t xml:space="preserve"> will directly address these problems. It will combine nutrition and fitness tracking in one place so users do not need multiple apps. Challenges and gamification will add fun and help users stay consistent. A community feed will allow people to share their progress, motivate each other, and join group challenges. The app will be designed to be clean and simple, following HCI principles so that even first-time users can use it without confusion. Core features will be free, making it attractive for students who cannot afford paid apps.</w:t>
       </w:r>
     </w:p>
     <w:p>
@@ -3188,7 +3153,15 @@
         <w:t xml:space="preserve"> </w:t>
       </w:r>
       <w:r>
-        <w:t xml:space="preserve">developed an AI-powered exercise coaching app capable of analysing posture and counting repetitions in real time. This shows how mobile applications can support users in maintaining proper form and tracking their workouts more efficiently. Similarly, </w:t>
+        <w:t xml:space="preserve">developed an AI-powered exercise coaching app capable of </w:t>
+      </w:r>
+      <w:proofErr w:type="spellStart"/>
+      <w:r>
+        <w:t>analysing</w:t>
+      </w:r>
+      <w:proofErr w:type="spellEnd"/>
+      <w:r>
+        <w:t xml:space="preserve"> posture and counting repetitions in real time. This shows how mobile applications can support users in maintaining proper form and tracking their workouts more efficiently. Similarly, </w:t>
       </w:r>
       <w:sdt>
         <w:sdtPr>
@@ -3252,7 +3225,23 @@
         <w:t xml:space="preserve"> </w:t>
       </w:r>
       <w:r>
-        <w:t>introduced a conversational system driven by large language models to generate personalised workout plans, demonstrating how artificial intelligence can tailor routines according to each user’s fitness goals and preferences. Together, these studies provide strong evidence that integrating AI-based pose detection and personalised feedback, such as through Google ML Kit, can greatly enhance user motivation, technique, and overall training outcomes.</w:t>
+        <w:t xml:space="preserve">introduced a conversational system driven by large language models to generate </w:t>
+      </w:r>
+      <w:proofErr w:type="spellStart"/>
+      <w:r>
+        <w:t>personalised</w:t>
+      </w:r>
+      <w:proofErr w:type="spellEnd"/>
+      <w:r>
+        <w:t xml:space="preserve"> workout plans, demonstrating how artificial intelligence can tailor routines according to each user’s fitness goals and preferences. Together, these studies provide strong evidence that integrating AI-based pose detection and </w:t>
+      </w:r>
+      <w:proofErr w:type="spellStart"/>
+      <w:r>
+        <w:t>personalised</w:t>
+      </w:r>
+      <w:proofErr w:type="spellEnd"/>
+      <w:r>
+        <w:t xml:space="preserve"> feedback, such as through Google ML Kit, can greatly enhance user motivation, technique, and overall training outcomes.</w:t>
       </w:r>
     </w:p>
     <w:p>
@@ -3264,10 +3253,6 @@
         <w:t xml:space="preserve">One of the clearest issues is </w:t>
       </w:r>
       <w:r>
-        <w:rPr>
-          <w:b/>
-          <w:bCs/>
-        </w:rPr>
         <w:t>usability</w:t>
       </w:r>
       <w:r>
@@ -3309,9 +3294,14 @@
       <w:r>
         <w:t xml:space="preserve">found that most mHealth apps have cluttered layouts and confusing designs, which often lead to frustration and early abandonment. This is an important lesson for </w:t>
       </w:r>
+      <w:proofErr w:type="spellStart"/>
       <w:r>
         <w:lastRenderedPageBreak/>
-        <w:t>NutriLift, which will be built with Human-Computer Interaction (HCI) principles in mind to make the interface clear, simple, and beginner-friendly.</w:t>
+        <w:t>NutriLift</w:t>
+      </w:r>
+      <w:proofErr w:type="spellEnd"/>
+      <w:r>
+        <w:t>, which will be built with Human-Computer Interaction (HCI) principles in mind to make the interface clear, simple, and beginner-friendly.</w:t>
       </w:r>
     </w:p>
     <w:p>
@@ -3323,10 +3313,6 @@
         <w:t xml:space="preserve">A second theme in the research is </w:t>
       </w:r>
       <w:r>
-        <w:rPr>
-          <w:b/>
-          <w:bCs/>
-        </w:rPr>
         <w:t>motivation</w:t>
       </w:r>
       <w:r>
@@ -3363,7 +3349,15 @@
         </w:sdtContent>
       </w:sdt>
       <w:r>
-        <w:t xml:space="preserve"> showed in their review that gamification techniques—such as badges, streaks, and leaderboards—can make digital health platforms much more engaging. Without these features, users tend to lose interest quickly. This evidence strongly supports the decision to add challenges and rewards to NutriLift so that users stay motivated over time.</w:t>
+        <w:t xml:space="preserve"> showed in their review that gamification techniques—such as badges, streaks, and leaderboards—can make digital health platforms much more engaging. Without these features, users tend to lose interest quickly. This evidence strongly supports the decision to add challenges and rewards to </w:t>
+      </w:r>
+      <w:proofErr w:type="spellStart"/>
+      <w:r>
+        <w:t>NutriLift</w:t>
+      </w:r>
+      <w:proofErr w:type="spellEnd"/>
+      <w:r>
+        <w:t xml:space="preserve"> so that users stay motivated over time.</w:t>
       </w:r>
     </w:p>
     <w:p>
@@ -3375,14 +3369,18 @@
         <w:t xml:space="preserve">The importance of </w:t>
       </w:r>
       <w:r>
-        <w:rPr>
-          <w:b/>
-          <w:bCs/>
-        </w:rPr>
         <w:t>community support</w:t>
       </w:r>
       <w:r>
-        <w:t xml:space="preserve"> is also well recognised. According to </w:t>
+        <w:t xml:space="preserve"> is also well </w:t>
+      </w:r>
+      <w:proofErr w:type="spellStart"/>
+      <w:r>
+        <w:t>recognised</w:t>
+      </w:r>
+      <w:proofErr w:type="spellEnd"/>
+      <w:r>
+        <w:t xml:space="preserve">. According to </w:t>
       </w:r>
       <w:sdt>
         <w:sdtPr>
@@ -3415,7 +3413,15 @@
         </w:sdtContent>
       </w:sdt>
       <w:r>
-        <w:t>, people who take part in online health communities are more likely to stay active because they receive encouragement and accountability from peers. NutriLift’s planned community feed directly responds to this evidence by allowing users to share progress and join group challenges, creating a supportive environment.</w:t>
+        <w:t xml:space="preserve">, people who take part in online health communities are more likely to stay active because they receive encouragement and accountability from peers. </w:t>
+      </w:r>
+      <w:proofErr w:type="spellStart"/>
+      <w:r>
+        <w:t>NutriLift’s</w:t>
+      </w:r>
+      <w:proofErr w:type="spellEnd"/>
+      <w:r>
+        <w:t xml:space="preserve"> planned community feed directly responds to this evidence by allowing users to share progress and join group challenges, creating a supportive environment.</w:t>
       </w:r>
     </w:p>
     <w:p>
@@ -3427,10 +3433,6 @@
         <w:t xml:space="preserve">Looking ahead, there is growing interest in the role of </w:t>
       </w:r>
       <w:r>
-        <w:rPr>
-          <w:b/>
-          <w:bCs/>
-        </w:rPr>
         <w:t>artificial intelligence</w:t>
       </w:r>
       <w:r>
@@ -3467,7 +3469,31 @@
         </w:sdtContent>
       </w:sdt>
       <w:r>
-        <w:t xml:space="preserve"> argues that AI can personalise health advice, predict user needs, and make digital tools more meaningful to individuals. This insight supports the optional AI features being considered for NutriLift, such as personalised meal suggestions and food recognition through images.</w:t>
+        <w:t xml:space="preserve"> argues that AI can </w:t>
+      </w:r>
+      <w:proofErr w:type="spellStart"/>
+      <w:r>
+        <w:t>personalise</w:t>
+      </w:r>
+      <w:proofErr w:type="spellEnd"/>
+      <w:r>
+        <w:t xml:space="preserve"> health advice, predict user needs, and make digital tools more meaningful to individuals. This insight supports the optional AI features being considered for </w:t>
+      </w:r>
+      <w:proofErr w:type="spellStart"/>
+      <w:r>
+        <w:t>NutriLift</w:t>
+      </w:r>
+      <w:proofErr w:type="spellEnd"/>
+      <w:r>
+        <w:t xml:space="preserve">, such as </w:t>
+      </w:r>
+      <w:proofErr w:type="spellStart"/>
+      <w:r>
+        <w:t>personalised</w:t>
+      </w:r>
+      <w:proofErr w:type="spellEnd"/>
+      <w:r>
+        <w:t xml:space="preserve"> meal suggestions and food recognition through images.</w:t>
       </w:r>
     </w:p>
     <w:p>
@@ -3509,23 +3535,24 @@
         </w:sdtContent>
       </w:sdt>
       <w:r>
-        <w:t xml:space="preserve"> found that health apps often lack theoretical grounding and are unable to support lasting behaviour change. Industry data reinforces this point: the </w:t>
+        <w:t xml:space="preserve"> found that health apps often lack theoretical grounding and are unable to support lasting </w:t>
+      </w:r>
+      <w:proofErr w:type="spellStart"/>
+      <w:r>
+        <w:t>behaviour</w:t>
+      </w:r>
+      <w:proofErr w:type="spellEnd"/>
+      <w:r>
+        <w:t xml:space="preserve"> change. Industry data reinforces this point: the </w:t>
       </w:r>
       <w:r>
         <w:t>Business of Apps be</w:t>
       </w:r>
       <w:r>
-        <w:t xml:space="preserve">nchmark report shows that only about </w:t>
-      </w:r>
-      <w:r>
-        <w:rPr>
-          <w:b/>
-          <w:bCs/>
-        </w:rPr>
-        <w:t>3.7% of users remain active after 30 days</w:t>
-      </w:r>
-      <w:r>
-        <w:t xml:space="preserve"> of downloading a health or fitness app</w:t>
+        <w:t xml:space="preserve">nchmark report shows that only </w:t>
+      </w:r>
+      <w:r>
+        <w:t>about 3.7% of users remain active after 30 days of downloading a health or fitness app</w:t>
       </w:r>
       <w:sdt>
         <w:sdtPr>
@@ -3546,13 +3573,7 @@
             <w:rPr>
               <w:noProof/>
             </w:rPr>
-            <w:t xml:space="preserve"> </w:t>
-          </w:r>
-          <w:r>
-            <w:rPr>
-              <w:noProof/>
-            </w:rPr>
-            <w:t>(Apps, 2025)</w:t>
+            <w:t xml:space="preserve"> (Apps, 2025)</w:t>
           </w:r>
           <w:r>
             <w:fldChar w:fldCharType="end"/>
@@ -3560,13 +3581,15 @@
         </w:sdtContent>
       </w:sdt>
       <w:r>
-        <w:t>. This highlights the real problem NutriLift aims to solve</w:t>
-      </w:r>
-      <w:r>
-        <w:t xml:space="preserve"> </w:t>
-      </w:r>
-      <w:r>
-        <w:t>helping users stay engaged consistently.</w:t>
+        <w:t xml:space="preserve">. This highlights the real problem </w:t>
+      </w:r>
+      <w:proofErr w:type="spellStart"/>
+      <w:r>
+        <w:t>NutriLift</w:t>
+      </w:r>
+      <w:proofErr w:type="spellEnd"/>
+      <w:r>
+        <w:t xml:space="preserve"> aims to solve helping users stay engaged consistently.</w:t>
       </w:r>
     </w:p>
     <w:p>
@@ -3575,7 +3598,15 @@
         <w:jc w:val="both"/>
       </w:pPr>
       <w:r>
-        <w:t>In summary, existing research shows that poor usability, weak motivational features, and limited long-term support are the main weaknesses of current health apps. Evidence also suggests that gamification, community support, and AI-based personalization can make apps more effective. By combining these elements, NutriLift aims to offer a more practical, motivating, and user-friendly solution.</w:t>
+        <w:t xml:space="preserve">In summary, existing research shows that poor usability, weak motivational features, and limited long-term support are the main weaknesses of current health apps. Evidence also suggests that gamification, community support, and AI-based personalization can make apps more effective. By combining these elements, </w:t>
+      </w:r>
+      <w:proofErr w:type="spellStart"/>
+      <w:r>
+        <w:t>NutriLift</w:t>
+      </w:r>
+      <w:proofErr w:type="spellEnd"/>
+      <w:r>
+        <w:t xml:space="preserve"> aims to offer a more practical, motivating, and user-friendly solution.</w:t>
       </w:r>
     </w:p>
     <w:p>
@@ -3591,7 +3622,15 @@
       </w:pPr>
       <w:r>
         <w:lastRenderedPageBreak/>
-        <w:t>To better understand NutriLift’s unique value, the table below compares it with existing applications:</w:t>
+        <w:t xml:space="preserve">To better understand </w:t>
+      </w:r>
+      <w:proofErr w:type="spellStart"/>
+      <w:r>
+        <w:t>NutriLift’s</w:t>
+      </w:r>
+      <w:proofErr w:type="spellEnd"/>
+      <w:r>
+        <w:t xml:space="preserve"> unique value, the table below compares it with existing applications:</w:t>
       </w:r>
     </w:p>
     <w:tbl>
@@ -3702,12 +3741,14 @@
                 <w:rFonts w:cs="Times New Roman"/>
               </w:rPr>
             </w:pPr>
+            <w:proofErr w:type="spellStart"/>
             <w:r>
               <w:rPr>
                 <w:rFonts w:cs="Times New Roman"/>
               </w:rPr>
               <w:t>NutriLift</w:t>
             </w:r>
+            <w:proofErr w:type="spellEnd"/>
           </w:p>
         </w:tc>
       </w:tr>
@@ -4529,7 +4570,15 @@
         <w:t>Optional AI Features</w:t>
       </w:r>
       <w:r>
-        <w:t xml:space="preserve"> → Includes personalised diet and workout recommendations, as well as an </w:t>
+        <w:t xml:space="preserve"> → Includes </w:t>
+      </w:r>
+      <w:proofErr w:type="spellStart"/>
+      <w:r>
+        <w:t>personalised</w:t>
+      </w:r>
+      <w:proofErr w:type="spellEnd"/>
+      <w:r>
+        <w:t xml:space="preserve"> diet and workout recommendations, as well as an </w:t>
       </w:r>
       <w:r>
         <w:rPr>
@@ -4629,11 +4678,16 @@
         <w:br/>
         <w:t xml:space="preserve">- Development will be split into </w:t>
       </w:r>
+      <w:proofErr w:type="gramStart"/>
       <w:r>
         <w:t>1</w:t>
       </w:r>
       <w:r>
-        <w:t xml:space="preserve"> week sprints.</w:t>
+        <w:t xml:space="preserve"> week</w:t>
+      </w:r>
+      <w:proofErr w:type="gramEnd"/>
+      <w:r>
+        <w:t xml:space="preserve"> sprints.</w:t>
       </w:r>
       <w:r>
         <w:br/>
@@ -4670,8 +4724,13 @@
       <w:pPr>
         <w:spacing w:line="360" w:lineRule="auto"/>
       </w:pPr>
-      <w:r>
-        <w:t>NutriLift will use PostgreSQL, a relational and open-source database that is reliable and widely adopted in academia and industry.</w:t>
+      <w:proofErr w:type="spellStart"/>
+      <w:r>
+        <w:t>NutriLift</w:t>
+      </w:r>
+      <w:proofErr w:type="spellEnd"/>
+      <w:r>
+        <w:t xml:space="preserve"> will use PostgreSQL, a relational and open-source database that is reliable and widely adopted in academia and industry.</w:t>
       </w:r>
       <w:r>
         <w:br/>
@@ -5088,7 +5147,15 @@
         <w:jc w:val="both"/>
       </w:pPr>
       <w:r>
-        <w:t>Optional AI Features (AI Chatbot, Personalised Recommendations)</w:t>
+        <w:t xml:space="preserve">Optional AI Features (AI Chatbot, </w:t>
+      </w:r>
+      <w:proofErr w:type="spellStart"/>
+      <w:r>
+        <w:t>Personalised</w:t>
+      </w:r>
+      <w:proofErr w:type="spellEnd"/>
+      <w:r>
+        <w:t xml:space="preserve"> Recommendations)</w:t>
       </w:r>
     </w:p>
     <w:p>
@@ -5305,7 +5372,15 @@
         <w:t xml:space="preserve">Optional AI Features: </w:t>
       </w:r>
       <w:r>
-        <w:t>Includes an AI chatbot for guidance and motivational messages, with potential upgrades for personalised diet/workout recommendations.</w:t>
+        <w:t xml:space="preserve">Includes an AI chatbot for guidance and motivational messages, with potential upgrades for </w:t>
+      </w:r>
+      <w:proofErr w:type="spellStart"/>
+      <w:r>
+        <w:t>personalised</w:t>
+      </w:r>
+      <w:proofErr w:type="spellEnd"/>
+      <w:r>
+        <w:t xml:space="preserve"> diet/workout recommendations.</w:t>
       </w:r>
     </w:p>
     <w:p>

</xml_diff>